<commit_message>
minor edit on user guide
</commit_message>
<xml_diff>
--- a/Project/User Guide.docx
+++ b/Project/User Guide.docx
@@ -155,6 +155,7 @@
           <w:rFonts w:ascii="Arial" w:hAnsi="Arial" w:cs="Arial"/>
           <w:b/>
           <w:bCs/>
+          <w:noProof/>
           <w:color w:val="222222"/>
           <w:sz w:val="21"/>
           <w:szCs w:val="21"/>
@@ -281,6 +282,7 @@
           <w:rFonts w:ascii="Arial" w:hAnsi="Arial" w:cs="Arial"/>
           <w:b/>
           <w:bCs/>
+          <w:noProof/>
           <w:color w:val="222222"/>
           <w:sz w:val="21"/>
           <w:szCs w:val="21"/>
@@ -456,6 +458,7 @@
           <w:rFonts w:ascii="Arial" w:hAnsi="Arial" w:cs="Arial"/>
           <w:b/>
           <w:bCs/>
+          <w:noProof/>
           <w:color w:val="222222"/>
           <w:sz w:val="21"/>
           <w:szCs w:val="21"/>
@@ -1723,6 +1726,7 @@
           <w:rFonts w:ascii="Arial" w:hAnsi="Arial" w:cs="Arial"/>
           <w:b/>
           <w:bCs/>
+          <w:noProof/>
           <w:color w:val="222222"/>
           <w:sz w:val="21"/>
           <w:szCs w:val="21"/>
@@ -1889,17 +1893,7 @@
           <w:szCs w:val="21"/>
           <w:shd w:val="clear" w:color="auto" w:fill="FFFFFF"/>
         </w:rPr>
-        <w:t>This applies to all charts</w:t>
-      </w:r>
-      <w:r>
-        <w:rPr>
-          <w:rFonts w:ascii="Arial" w:hAnsi="Arial" w:cs="Arial"/>
-          <w:color w:val="222222"/>
-          <w:sz w:val="21"/>
-          <w:szCs w:val="21"/>
-          <w:shd w:val="clear" w:color="auto" w:fill="FFFFFF"/>
-        </w:rPr>
-        <w:t>.</w:t>
+        <w:t>This applies to all charts.</w:t>
       </w:r>
     </w:p>
     <w:p>
@@ -1932,17 +1926,7 @@
           <w:szCs w:val="21"/>
           <w:shd w:val="clear" w:color="auto" w:fill="FFFFFF"/>
         </w:rPr>
-        <w:t>This applies to all charts</w:t>
-      </w:r>
-      <w:r>
-        <w:rPr>
-          <w:rFonts w:ascii="Arial" w:hAnsi="Arial" w:cs="Arial"/>
-          <w:color w:val="222222"/>
-          <w:sz w:val="21"/>
-          <w:szCs w:val="21"/>
-          <w:shd w:val="clear" w:color="auto" w:fill="FFFFFF"/>
-        </w:rPr>
-        <w:t>.</w:t>
+        <w:t>This applies to all charts.</w:t>
       </w:r>
     </w:p>
     <w:p>
@@ -2242,7 +2226,29 @@
           <w:szCs w:val="21"/>
           <w:shd w:val="clear" w:color="auto" w:fill="FFFFFF"/>
         </w:rPr>
-        <w:t xml:space="preserve"> is interactive, and users and select individual boxes to see the count of rows within that particular category or sub-category.</w:t>
+        <w:t xml:space="preserve"> is interactive, and users and select individual boxes to see the count of rows within that </w:t>
+      </w:r>
+      <w:proofErr w:type="gramStart"/>
+      <w:r>
+        <w:rPr>
+          <w:rFonts w:ascii="Arial" w:hAnsi="Arial" w:cs="Arial"/>
+          <w:color w:val="222222"/>
+          <w:sz w:val="21"/>
+          <w:szCs w:val="21"/>
+          <w:shd w:val="clear" w:color="auto" w:fill="FFFFFF"/>
+        </w:rPr>
+        <w:t>particular category</w:t>
+      </w:r>
+      <w:proofErr w:type="gramEnd"/>
+      <w:r>
+        <w:rPr>
+          <w:rFonts w:ascii="Arial" w:hAnsi="Arial" w:cs="Arial"/>
+          <w:color w:val="222222"/>
+          <w:sz w:val="21"/>
+          <w:szCs w:val="21"/>
+          <w:shd w:val="clear" w:color="auto" w:fill="FFFFFF"/>
+        </w:rPr>
+        <w:t xml:space="preserve"> or sub-category.</w:t>
       </w:r>
     </w:p>
     <w:p>
@@ -3126,6 +3132,7 @@
       <w:r>
         <w:rPr>
           <w:rFonts w:ascii="Arial" w:hAnsi="Arial" w:cs="Arial"/>
+          <w:noProof/>
           <w:color w:val="222222"/>
           <w:sz w:val="21"/>
           <w:szCs w:val="21"/>
@@ -4394,6 +4401,7 @@
           <w:rFonts w:ascii="Arial" w:hAnsi="Arial" w:cs="Arial"/>
           <w:b/>
           <w:bCs/>
+          <w:noProof/>
           <w:color w:val="222222"/>
           <w:sz w:val="21"/>
           <w:szCs w:val="21"/>
@@ -5457,6 +5465,7 @@
           <w:rFonts w:ascii="Arial" w:hAnsi="Arial" w:cs="Arial"/>
           <w:b/>
           <w:bCs/>
+          <w:noProof/>
           <w:color w:val="222222"/>
           <w:sz w:val="21"/>
           <w:szCs w:val="21"/>
@@ -5572,7 +5581,29 @@
           <w:szCs w:val="21"/>
           <w:shd w:val="clear" w:color="auto" w:fill="FFFFFF"/>
         </w:rPr>
-        <w:t xml:space="preserve">[2] Select a type of accompanying plot for the scatter plot. There are two options, histogram and box plot. This determines the type of plots at the sides and tops of the scatter plot. This can help users visualise any distributions better. </w:t>
+        <w:t xml:space="preserve">[2] Select a type of accompanying plot for the scatter plot. There are two options, </w:t>
+      </w:r>
+      <w:proofErr w:type="gramStart"/>
+      <w:r>
+        <w:rPr>
+          <w:rFonts w:ascii="Arial" w:hAnsi="Arial" w:cs="Arial"/>
+          <w:color w:val="222222"/>
+          <w:sz w:val="21"/>
+          <w:szCs w:val="21"/>
+          <w:shd w:val="clear" w:color="auto" w:fill="FFFFFF"/>
+        </w:rPr>
+        <w:t>histogram</w:t>
+      </w:r>
+      <w:proofErr w:type="gramEnd"/>
+      <w:r>
+        <w:rPr>
+          <w:rFonts w:ascii="Arial" w:hAnsi="Arial" w:cs="Arial"/>
+          <w:color w:val="222222"/>
+          <w:sz w:val="21"/>
+          <w:szCs w:val="21"/>
+          <w:shd w:val="clear" w:color="auto" w:fill="FFFFFF"/>
+        </w:rPr>
+        <w:t xml:space="preserve"> and box plot. This determines the type of plots at the sides and tops of the scatter plot. This can help users visualise any distributions better. </w:t>
       </w:r>
     </w:p>
     <w:p>
@@ -5615,8 +5646,20 @@
           <w:szCs w:val="21"/>
           <w:shd w:val="clear" w:color="auto" w:fill="FFFFFF"/>
         </w:rPr>
-        <w:t>, Hour, and Day</w:t>
-      </w:r>
+        <w:t xml:space="preserve">, Hour, and </w:t>
+      </w:r>
+      <w:proofErr w:type="gramStart"/>
+      <w:r>
+        <w:rPr>
+          <w:rFonts w:ascii="Arial" w:hAnsi="Arial" w:cs="Arial"/>
+          <w:color w:val="222222"/>
+          <w:sz w:val="21"/>
+          <w:szCs w:val="21"/>
+          <w:shd w:val="clear" w:color="auto" w:fill="FFFFFF"/>
+        </w:rPr>
+        <w:t>Day</w:t>
+      </w:r>
+      <w:proofErr w:type="gramEnd"/>
     </w:p>
     <w:p>
       <w:pPr>
@@ -6401,6 +6444,7 @@
           <w:rFonts w:ascii="Arial" w:hAnsi="Arial" w:cs="Arial"/>
           <w:b/>
           <w:bCs/>
+          <w:noProof/>
           <w:color w:val="222222"/>
           <w:sz w:val="21"/>
           <w:szCs w:val="21"/>
@@ -6932,6 +6976,141 @@
           <w:szCs w:val="21"/>
         </w:rPr>
         <w:lastRenderedPageBreak/>
+        <mc:AlternateContent>
+          <mc:Choice Requires="wps">
+            <w:drawing>
+              <wp:anchor distT="0" distB="0" distL="114300" distR="114300" simplePos="0" relativeHeight="251750400" behindDoc="0" locked="0" layoutInCell="1" allowOverlap="1" wp14:anchorId="32E300B9" wp14:editId="4A906543">
+                <wp:simplePos x="0" y="0"/>
+                <wp:positionH relativeFrom="column">
+                  <wp:posOffset>527957</wp:posOffset>
+                </wp:positionH>
+                <wp:positionV relativeFrom="paragraph">
+                  <wp:posOffset>1632766</wp:posOffset>
+                </wp:positionV>
+                <wp:extent cx="358140" cy="228600"/>
+                <wp:effectExtent l="0" t="0" r="3810" b="0"/>
+                <wp:wrapNone/>
+                <wp:docPr id="2" name="Arrow: Pentagon 2"/>
+                <wp:cNvGraphicFramePr/>
+                <a:graphic xmlns:a="http://schemas.openxmlformats.org/drawingml/2006/main">
+                  <a:graphicData uri="http://schemas.microsoft.com/office/word/2010/wordprocessingShape">
+                    <wps:wsp>
+                      <wps:cNvSpPr/>
+                      <wps:spPr>
+                        <a:xfrm>
+                          <a:off x="0" y="0"/>
+                          <a:ext cx="358140" cy="228600"/>
+                        </a:xfrm>
+                        <a:prstGeom prst="homePlate">
+                          <a:avLst/>
+                        </a:prstGeom>
+                        <a:solidFill>
+                          <a:srgbClr val="00B0F0"/>
+                        </a:solidFill>
+                        <a:ln>
+                          <a:noFill/>
+                        </a:ln>
+                      </wps:spPr>
+                      <wps:style>
+                        <a:lnRef idx="2">
+                          <a:schemeClr val="accent1">
+                            <a:shade val="50000"/>
+                          </a:schemeClr>
+                        </a:lnRef>
+                        <a:fillRef idx="1">
+                          <a:schemeClr val="accent1"/>
+                        </a:fillRef>
+                        <a:effectRef idx="0">
+                          <a:schemeClr val="accent1"/>
+                        </a:effectRef>
+                        <a:fontRef idx="minor">
+                          <a:schemeClr val="lt1"/>
+                        </a:fontRef>
+                      </wps:style>
+                      <wps:txbx>
+                        <w:txbxContent>
+                          <w:p>
+                            <w:pPr>
+                              <w:jc w:val="center"/>
+                              <w:rPr>
+                                <w:b/>
+                                <w:bCs/>
+                                <w:sz w:val="20"/>
+                                <w:szCs w:val="20"/>
+                              </w:rPr>
+                            </w:pPr>
+                            <w:r>
+                              <w:rPr>
+                                <w:b/>
+                                <w:bCs/>
+                                <w:sz w:val="20"/>
+                                <w:szCs w:val="20"/>
+                              </w:rPr>
+                              <w:t>2</w:t>
+                            </w:r>
+                          </w:p>
+                        </w:txbxContent>
+                      </wps:txbx>
+                      <wps:bodyPr rot="0" spcFirstLastPara="0" vertOverflow="overflow" horzOverflow="overflow" vert="horz" wrap="square" lIns="91440" tIns="45720" rIns="91440" bIns="45720" numCol="1" spcCol="0" rtlCol="0" fromWordArt="0" anchor="ctr" anchorCtr="0" forceAA="0" compatLnSpc="1">
+                        <a:prstTxWarp prst="textNoShape">
+                          <a:avLst/>
+                        </a:prstTxWarp>
+                        <a:noAutofit/>
+                      </wps:bodyPr>
+                    </wps:wsp>
+                  </a:graphicData>
+                </a:graphic>
+                <wp14:sizeRelH relativeFrom="margin">
+                  <wp14:pctWidth>0</wp14:pctWidth>
+                </wp14:sizeRelH>
+                <wp14:sizeRelV relativeFrom="margin">
+                  <wp14:pctHeight>0</wp14:pctHeight>
+                </wp14:sizeRelV>
+              </wp:anchor>
+            </w:drawing>
+          </mc:Choice>
+          <mc:Fallback>
+            <w:pict>
+              <v:shape w14:anchorId="32E300B9" id="Arrow: Pentagon 2" o:spid="_x0000_s1055" type="#_x0000_t15" style="position:absolute;left:0;text-align:left;margin-left:41.55pt;margin-top:128.55pt;width:28.2pt;height:18pt;z-index:251750400;visibility:visible;mso-wrap-style:square;mso-width-percent:0;mso-height-percent:0;mso-wrap-distance-left:9pt;mso-wrap-distance-top:0;mso-wrap-distance-right:9pt;mso-wrap-distance-bottom:0;mso-position-horizontal:absolute;mso-position-horizontal-relative:text;mso-position-vertical:absolute;mso-position-vertical-relative:text;mso-width-percent:0;mso-height-percent:0;mso-width-relative:margin;mso-height-relative:margin;v-text-anchor:middle" o:gfxdata="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" adj="14706" fillcolor="#00b0f0" stroked="f" strokeweight="1pt">
+                <v:textbox>
+                  <w:txbxContent>
+                    <w:p>
+                      <w:pPr>
+                        <w:jc w:val="center"/>
+                        <w:rPr>
+                          <w:b/>
+                          <w:bCs/>
+                          <w:sz w:val="20"/>
+                          <w:szCs w:val="20"/>
+                        </w:rPr>
+                      </w:pPr>
+                      <w:r>
+                        <w:rPr>
+                          <w:b/>
+                          <w:bCs/>
+                          <w:sz w:val="20"/>
+                          <w:szCs w:val="20"/>
+                        </w:rPr>
+                        <w:t>2</w:t>
+                      </w:r>
+                    </w:p>
+                  </w:txbxContent>
+                </v:textbox>
+              </v:shape>
+            </w:pict>
+          </mc:Fallback>
+        </mc:AlternateContent>
+      </w:r>
+      <w:r>
+        <w:rPr>
+          <w:rFonts w:ascii="Arial" w:hAnsi="Arial" w:cs="Arial"/>
+          <w:b/>
+          <w:bCs/>
+          <w:noProof/>
+          <w:color w:val="222222"/>
+          <w:sz w:val="21"/>
+          <w:szCs w:val="21"/>
+        </w:rPr>
         <mc:AlternateContent>
           <mc:Choice Requires="wps">
             <w:drawing>
@@ -7027,7 +7206,7 @@
           </mc:Choice>
           <mc:Fallback>
             <w:pict>
-              <v:shape w14:anchorId="38B010AF" id="Arrow: Pentagon 55" o:spid="_x0000_s1055" type="#_x0000_t15" style="position:absolute;left:0;text-align:left;margin-left:51.35pt;margin-top:28.35pt;width:28.2pt;height:18pt;z-index:251719680;visibility:visible;mso-wrap-style:square;mso-width-percent:0;mso-height-percent:0;mso-wrap-distance-left:9pt;mso-wrap-distance-top:0;mso-wrap-distance-right:9pt;mso-wrap-distance-bottom:0;mso-position-horizontal:absolute;mso-position-horizontal-relative:text;mso-position-vertical:absolute;mso-position-vertical-relative:text;mso-width-percent:0;mso-height-percent:0;mso-width-relative:margin;mso-height-relative:margin;v-text-anchor:middle" o:gfxdata="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" adj="14706" fillcolor="#00b0f0" stroked="f" strokeweight="1pt">
+              <v:shape w14:anchorId="38B010AF" id="Arrow: Pentagon 55" o:spid="_x0000_s1056" type="#_x0000_t15" style="position:absolute;left:0;text-align:left;margin-left:51.35pt;margin-top:28.35pt;width:28.2pt;height:18pt;z-index:251719680;visibility:visible;mso-wrap-style:square;mso-width-percent:0;mso-height-percent:0;mso-wrap-distance-left:9pt;mso-wrap-distance-top:0;mso-wrap-distance-right:9pt;mso-wrap-distance-bottom:0;mso-position-horizontal:absolute;mso-position-horizontal-relative:text;mso-position-vertical:absolute;mso-position-vertical-relative:text;mso-width-percent:0;mso-height-percent:0;mso-width-relative:margin;mso-height-relative:margin;v-text-anchor:middle" o:gfxdata="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" adj="14706" fillcolor="#00b0f0" stroked="f" strokeweight="1pt">
                 <v:textbox>
                   <w:txbxContent>
                     <w:p>
@@ -7062,6 +7241,7 @@
           <w:rFonts w:ascii="Arial" w:hAnsi="Arial" w:cs="Arial"/>
           <w:b/>
           <w:bCs/>
+          <w:noProof/>
         </w:rPr>
         <w:drawing>
           <wp:inline distT="0" distB="0" distL="0" distR="0" wp14:anchorId="21AE532C" wp14:editId="37B98977">
@@ -7112,7 +7292,22 @@
         <w:rPr>
           <w:rFonts w:ascii="Arial" w:hAnsi="Arial" w:cs="Arial"/>
         </w:rPr>
-        <w:t>[1] This plot is only affected by the filters in the side bar. There is no interactivity feature available.</w:t>
+        <w:t xml:space="preserve">[1] This plot is only affected by the filters in the side bar. </w:t>
+      </w:r>
+    </w:p>
+    <w:p>
+      <w:pPr>
+        <w:spacing w:line="360" w:lineRule="auto"/>
+        <w:jc w:val="both"/>
+        <w:rPr>
+          <w:rFonts w:ascii="Arial" w:hAnsi="Arial" w:cs="Arial"/>
+        </w:rPr>
+      </w:pPr>
+      <w:r>
+        <w:rPr>
+          <w:rFonts w:ascii="Arial" w:hAnsi="Arial" w:cs="Arial"/>
+        </w:rPr>
+        <w:t>[2] The radio button allows users to total the measure used for the aggregation.</w:t>
       </w:r>
     </w:p>
     <w:p>
@@ -7295,7 +7490,7 @@
           </mc:Choice>
           <mc:Fallback>
             <w:pict>
-              <v:shape w14:anchorId="11C36D42" id="Arrow: Pentagon 57" o:spid="_x0000_s1056" type="#_x0000_t15" style="position:absolute;left:0;text-align:left;margin-left:430.1pt;margin-top:61.95pt;width:28.2pt;height:18pt;flip:x;z-index:251723776;visibility:visible;mso-wrap-style:square;mso-width-percent:0;mso-height-percent:0;mso-wrap-distance-left:9pt;mso-wrap-distance-top:0;mso-wrap-distance-right:9pt;mso-wrap-distance-bottom:0;mso-position-horizontal:absolute;mso-position-horizontal-relative:text;mso-position-vertical:absolute;mso-position-vertical-relative:text;mso-width-percent:0;mso-height-percent:0;mso-width-relative:margin;mso-height-relative:margin;v-text-anchor:middle" o:gfxdata="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" adj="14706" fillcolor="#00b0f0" stroked="f" strokeweight="1pt">
+              <v:shape w14:anchorId="11C36D42" id="Arrow: Pentagon 57" o:spid="_x0000_s1057" type="#_x0000_t15" style="position:absolute;left:0;text-align:left;margin-left:430.1pt;margin-top:61.95pt;width:28.2pt;height:18pt;flip:x;z-index:251723776;visibility:visible;mso-wrap-style:square;mso-width-percent:0;mso-height-percent:0;mso-wrap-distance-left:9pt;mso-wrap-distance-top:0;mso-wrap-distance-right:9pt;mso-wrap-distance-bottom:0;mso-position-horizontal:absolute;mso-position-horizontal-relative:text;mso-position-vertical:absolute;mso-position-vertical-relative:text;mso-width-percent:0;mso-height-percent:0;mso-width-relative:margin;mso-height-relative:margin;v-text-anchor:middle" o:gfxdata="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" adj="14706" fillcolor="#00b0f0" stroked="f" strokeweight="1pt">
                 <v:textbox>
                   <w:txbxContent>
                     <w:p>
@@ -7430,7 +7625,7 @@
           </mc:Choice>
           <mc:Fallback>
             <w:pict>
-              <v:shape w14:anchorId="557155E0" id="Arrow: Pentagon 56" o:spid="_x0000_s1057" type="#_x0000_t15" style="position:absolute;left:0;text-align:left;margin-left:45.7pt;margin-top:69.4pt;width:28.2pt;height:18pt;z-index:251721728;visibility:visible;mso-wrap-style:square;mso-width-percent:0;mso-height-percent:0;mso-wrap-distance-left:9pt;mso-wrap-distance-top:0;mso-wrap-distance-right:9pt;mso-wrap-distance-bottom:0;mso-position-horizontal:absolute;mso-position-horizontal-relative:text;mso-position-vertical:absolute;mso-position-vertical-relative:text;mso-width-percent:0;mso-height-percent:0;mso-width-relative:margin;mso-height-relative:margin;v-text-anchor:middle" o:gfxdata="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" adj="14706" fillcolor="#00b0f0" stroked="f" strokeweight="1pt">
+              <v:shape w14:anchorId="557155E0" id="Arrow: Pentagon 56" o:spid="_x0000_s1058" type="#_x0000_t15" style="position:absolute;left:0;text-align:left;margin-left:45.7pt;margin-top:69.4pt;width:28.2pt;height:18pt;z-index:251721728;visibility:visible;mso-wrap-style:square;mso-width-percent:0;mso-height-percent:0;mso-wrap-distance-left:9pt;mso-wrap-distance-top:0;mso-wrap-distance-right:9pt;mso-wrap-distance-bottom:0;mso-position-horizontal:absolute;mso-position-horizontal-relative:text;mso-position-vertical:absolute;mso-position-vertical-relative:text;mso-width-percent:0;mso-height-percent:0;mso-width-relative:margin;mso-height-relative:margin;v-text-anchor:middle" o:gfxdata="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" adj="14706" fillcolor="#00b0f0" stroked="f" strokeweight="1pt">
                 <v:textbox>
                   <w:txbxContent>
                     <w:p>
@@ -7465,6 +7660,7 @@
           <w:rFonts w:ascii="Arial" w:hAnsi="Arial" w:cs="Arial"/>
           <w:b/>
           <w:bCs/>
+          <w:noProof/>
         </w:rPr>
         <w:drawing>
           <wp:inline distT="0" distB="0" distL="0" distR="0" wp14:anchorId="63DB62D6" wp14:editId="726B85F4">
@@ -7515,25 +7711,7 @@
         <w:rPr>
           <w:rFonts w:ascii="Arial" w:hAnsi="Arial" w:cs="Arial"/>
         </w:rPr>
-        <w:t xml:space="preserve">[1] </w:t>
-      </w:r>
-      <w:r>
-        <w:rPr>
-          <w:rFonts w:ascii="Arial" w:hAnsi="Arial" w:cs="Arial"/>
-        </w:rPr>
-        <w:t>Select the threshold duration for the pareto chart</w:t>
-      </w:r>
-      <w:r>
-        <w:rPr>
-          <w:rFonts w:ascii="Arial" w:hAnsi="Arial" w:cs="Arial"/>
-        </w:rPr>
-        <w:t>.</w:t>
-      </w:r>
-      <w:r>
-        <w:rPr>
-          <w:rFonts w:ascii="Arial" w:hAnsi="Arial" w:cs="Arial"/>
-        </w:rPr>
-        <w:t xml:space="preserve"> This filters out the data to show the </w:t>
+        <w:t xml:space="preserve">[1] Select the threshold duration for the pareto chart. This filters out the data to show the </w:t>
       </w:r>
       <w:r>
         <w:rPr>
@@ -7899,7 +8077,7 @@
           </mc:Choice>
           <mc:Fallback>
             <w:pict>
-              <v:shape w14:anchorId="63DAF98C" id="Arrow: Pentagon 60" o:spid="_x0000_s1058" type="#_x0000_t15" style="position:absolute;left:0;text-align:left;margin-left:55.15pt;margin-top:126.75pt;width:28.2pt;height:18pt;z-index:251727872;visibility:visible;mso-wrap-style:square;mso-width-percent:0;mso-height-percent:0;mso-wrap-distance-left:9pt;mso-wrap-distance-top:0;mso-wrap-distance-right:9pt;mso-wrap-distance-bottom:0;mso-position-horizontal:absolute;mso-position-horizontal-relative:text;mso-position-vertical:absolute;mso-position-vertical-relative:text;mso-width-percent:0;mso-height-percent:0;mso-width-relative:margin;mso-height-relative:margin;v-text-anchor:middle" o:gfxdata="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" adj="14706" fillcolor="#00b0f0" stroked="f" strokeweight="1pt">
+              <v:shape w14:anchorId="63DAF98C" id="Arrow: Pentagon 60" o:spid="_x0000_s1059" type="#_x0000_t15" style="position:absolute;left:0;text-align:left;margin-left:55.15pt;margin-top:126.75pt;width:28.2pt;height:18pt;z-index:251727872;visibility:visible;mso-wrap-style:square;mso-width-percent:0;mso-height-percent:0;mso-wrap-distance-left:9pt;mso-wrap-distance-top:0;mso-wrap-distance-right:9pt;mso-wrap-distance-bottom:0;mso-position-horizontal:absolute;mso-position-horizontal-relative:text;mso-position-vertical:absolute;mso-position-vertical-relative:text;mso-width-percent:0;mso-height-percent:0;mso-width-relative:margin;mso-height-relative:margin;v-text-anchor:middle" o:gfxdata="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" adj="14706" fillcolor="#00b0f0" stroked="f" strokeweight="1pt">
                 <v:textbox>
                   <w:txbxContent>
                     <w:p>
@@ -8034,7 +8212,7 @@
           </mc:Choice>
           <mc:Fallback>
             <w:pict>
-              <v:shape w14:anchorId="75787365" id="Arrow: Pentagon 59" o:spid="_x0000_s1059" type="#_x0000_t15" style="position:absolute;left:0;text-align:left;margin-left:55.1pt;margin-top:25.25pt;width:28.2pt;height:18pt;z-index:251725824;visibility:visible;mso-wrap-style:square;mso-width-percent:0;mso-height-percent:0;mso-wrap-distance-left:9pt;mso-wrap-distance-top:0;mso-wrap-distance-right:9pt;mso-wrap-distance-bottom:0;mso-position-horizontal:absolute;mso-position-horizontal-relative:text;mso-position-vertical:absolute;mso-position-vertical-relative:text;mso-width-percent:0;mso-height-percent:0;mso-width-relative:margin;mso-height-relative:margin;v-text-anchor:middle" o:gfxdata="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" adj="14706" fillcolor="#00b0f0" stroked="f" strokeweight="1pt">
+              <v:shape w14:anchorId="75787365" id="Arrow: Pentagon 59" o:spid="_x0000_s1060" type="#_x0000_t15" style="position:absolute;left:0;text-align:left;margin-left:55.1pt;margin-top:25.25pt;width:28.2pt;height:18pt;z-index:251725824;visibility:visible;mso-wrap-style:square;mso-width-percent:0;mso-height-percent:0;mso-wrap-distance-left:9pt;mso-wrap-distance-top:0;mso-wrap-distance-right:9pt;mso-wrap-distance-bottom:0;mso-position-horizontal:absolute;mso-position-horizontal-relative:text;mso-position-vertical:absolute;mso-position-vertical-relative:text;mso-width-percent:0;mso-height-percent:0;mso-width-relative:margin;mso-height-relative:margin;v-text-anchor:middle" o:gfxdata="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" adj="14706" fillcolor="#00b0f0" stroked="f" strokeweight="1pt">
                 <v:textbox>
                   <w:txbxContent>
                     <w:p>
@@ -8069,6 +8247,7 @@
           <w:rFonts w:ascii="Arial" w:hAnsi="Arial" w:cs="Arial"/>
           <w:b/>
           <w:bCs/>
+          <w:noProof/>
           <w:color w:val="222222"/>
           <w:sz w:val="21"/>
           <w:szCs w:val="21"/>
@@ -8154,48 +8333,47 @@
           <w:szCs w:val="21"/>
           <w:shd w:val="clear" w:color="auto" w:fill="FFFFFF"/>
         </w:rPr>
-        <w:t>[</w:t>
-      </w:r>
-      <w:r>
-        <w:rPr>
-          <w:rFonts w:ascii="Arial" w:hAnsi="Arial" w:cs="Arial"/>
-          <w:color w:val="222222"/>
-          <w:sz w:val="21"/>
-          <w:szCs w:val="21"/>
-          <w:shd w:val="clear" w:color="auto" w:fill="FFFFFF"/>
-        </w:rPr>
-        <w:t>2</w:t>
-      </w:r>
-      <w:r>
-        <w:rPr>
-          <w:rFonts w:ascii="Arial" w:hAnsi="Arial" w:cs="Arial"/>
-          <w:color w:val="222222"/>
-          <w:sz w:val="21"/>
-          <w:szCs w:val="21"/>
-          <w:shd w:val="clear" w:color="auto" w:fill="FFFFFF"/>
-        </w:rPr>
-        <w:t xml:space="preserve">] The first chart shows the mean, upper and lower limits for the </w:t>
-      </w:r>
-      <w:r>
-        <w:rPr>
-          <w:rFonts w:ascii="Arial" w:hAnsi="Arial" w:cs="Arial"/>
-          <w:color w:val="222222"/>
-          <w:sz w:val="21"/>
-          <w:szCs w:val="21"/>
-          <w:shd w:val="clear" w:color="auto" w:fill="FFFFFF"/>
-        </w:rPr>
-        <w:t>standard deviation for</w:t>
-      </w:r>
-      <w:r>
-        <w:rPr>
-          <w:rFonts w:ascii="Arial" w:hAnsi="Arial" w:cs="Arial"/>
-          <w:color w:val="222222"/>
-          <w:sz w:val="21"/>
-          <w:szCs w:val="21"/>
-          <w:shd w:val="clear" w:color="auto" w:fill="FFFFFF"/>
-        </w:rPr>
-        <w:t xml:space="preserve"> waiting / travel time. This chart is interactive, and users can hover over the plotted points to view tooltips. </w:t>
-      </w:r>
+        <w:t xml:space="preserve">[2] The first chart shows the mean, upper and lower limits for the standard deviation for waiting / travel time. This chart is interactive, and users can hover over the plotted points to view tooltips. </w:t>
+      </w:r>
+    </w:p>
+    <w:p>
+      <w:pPr>
+        <w:spacing w:line="360" w:lineRule="auto"/>
+        <w:jc w:val="both"/>
+        <w:rPr>
+          <w:rFonts w:ascii="Arial" w:hAnsi="Arial" w:cs="Arial"/>
+          <w:color w:val="222222"/>
+          <w:sz w:val="21"/>
+          <w:szCs w:val="21"/>
+          <w:shd w:val="clear" w:color="auto" w:fill="FFFFFF"/>
+        </w:rPr>
+      </w:pPr>
+    </w:p>
+    <w:p>
+      <w:pPr>
+        <w:spacing w:line="360" w:lineRule="auto"/>
+        <w:jc w:val="both"/>
+        <w:rPr>
+          <w:rFonts w:ascii="Arial" w:hAnsi="Arial" w:cs="Arial"/>
+          <w:color w:val="222222"/>
+          <w:sz w:val="21"/>
+          <w:szCs w:val="21"/>
+          <w:shd w:val="clear" w:color="auto" w:fill="FFFFFF"/>
+        </w:rPr>
+      </w:pPr>
+    </w:p>
+    <w:p>
+      <w:pPr>
+        <w:spacing w:line="360" w:lineRule="auto"/>
+        <w:jc w:val="both"/>
+        <w:rPr>
+          <w:rFonts w:ascii="Arial" w:hAnsi="Arial" w:cs="Arial"/>
+          <w:color w:val="222222"/>
+          <w:sz w:val="21"/>
+          <w:szCs w:val="21"/>
+          <w:shd w:val="clear" w:color="auto" w:fill="FFFFFF"/>
+        </w:rPr>
+      </w:pPr>
     </w:p>
     <w:p>
       <w:pPr>
@@ -8239,6 +8417,7 @@
           <w:szCs w:val="21"/>
           <w:shd w:val="clear" w:color="auto" w:fill="FFFFFF"/>
         </w:rPr>
+        <w:lastRenderedPageBreak/>
         <w:t>Individual (I) &amp; Moving Range (MR)</w:t>
       </w:r>
     </w:p>
@@ -8262,8 +8441,60 @@
           <w:szCs w:val="21"/>
           <w:shd w:val="clear" w:color="auto" w:fill="FFFFFF"/>
         </w:rPr>
-        <w:t xml:space="preserve">The individual &amp; moving range control charts are to visualise the most recent N number of records in the dataset. </w:t>
-      </w:r>
+        <w:t>The individual &amp; moving range control charts are to visualise the most recent N number of records in the dataset</w:t>
+      </w:r>
+      <w:r>
+        <w:rPr>
+          <w:rFonts w:ascii="Arial" w:hAnsi="Arial" w:cs="Arial"/>
+          <w:color w:val="222222"/>
+          <w:sz w:val="21"/>
+          <w:szCs w:val="21"/>
+          <w:shd w:val="clear" w:color="auto" w:fill="FFFFFF"/>
+        </w:rPr>
+        <w:t xml:space="preserve"> filtered by the date range to show the absolute difference e</w:t>
+      </w:r>
+      <w:r>
+        <w:rPr>
+          <w:rFonts w:ascii="Arial" w:hAnsi="Arial" w:cs="Arial"/>
+          <w:color w:val="222222"/>
+          <w:sz w:val="21"/>
+          <w:szCs w:val="21"/>
+          <w:shd w:val="clear" w:color="auto" w:fill="FFFFFF"/>
+        </w:rPr>
+        <w:t xml:space="preserve">ach data point. This allows user to </w:t>
+      </w:r>
+      <w:r>
+        <w:rPr>
+          <w:rFonts w:ascii="Arial" w:hAnsi="Arial" w:cs="Arial"/>
+          <w:color w:val="222222"/>
+          <w:sz w:val="21"/>
+          <w:szCs w:val="21"/>
+          <w:shd w:val="clear" w:color="auto" w:fill="FFFFFF"/>
+        </w:rPr>
+        <w:t>investigate</w:t>
+      </w:r>
+      <w:r>
+        <w:rPr>
+          <w:rFonts w:ascii="Arial" w:hAnsi="Arial" w:cs="Arial"/>
+          <w:color w:val="222222"/>
+          <w:sz w:val="21"/>
+          <w:szCs w:val="21"/>
+          <w:shd w:val="clear" w:color="auto" w:fill="FFFFFF"/>
+        </w:rPr>
+        <w:t xml:space="preserve"> individual events that are out of the control </w:t>
+      </w:r>
+      <w:proofErr w:type="gramStart"/>
+      <w:r>
+        <w:rPr>
+          <w:rFonts w:ascii="Arial" w:hAnsi="Arial" w:cs="Arial"/>
+          <w:color w:val="222222"/>
+          <w:sz w:val="21"/>
+          <w:szCs w:val="21"/>
+          <w:shd w:val="clear" w:color="auto" w:fill="FFFFFF"/>
+        </w:rPr>
+        <w:t>limits</w:t>
+      </w:r>
+      <w:proofErr w:type="gramEnd"/>
     </w:p>
     <w:p>
       <w:pPr>
@@ -8289,7 +8520,6 @@
           <w:sz w:val="21"/>
           <w:szCs w:val="21"/>
         </w:rPr>
-        <w:lastRenderedPageBreak/>
         <mc:AlternateContent>
           <mc:Choice Requires="wps">
             <w:drawing>
@@ -8384,7 +8614,7 @@
           </mc:Choice>
           <mc:Fallback>
             <w:pict>
-              <v:shape w14:anchorId="40531E99" id="Arrow: Pentagon 63" o:spid="_x0000_s1060" type="#_x0000_t15" style="position:absolute;left:0;text-align:left;margin-left:48.35pt;margin-top:152.9pt;width:28.2pt;height:18pt;z-index:251734016;visibility:visible;mso-wrap-style:square;mso-width-percent:0;mso-height-percent:0;mso-wrap-distance-left:9pt;mso-wrap-distance-top:0;mso-wrap-distance-right:9pt;mso-wrap-distance-bottom:0;mso-position-horizontal:absolute;mso-position-horizontal-relative:text;mso-position-vertical:absolute;mso-position-vertical-relative:text;mso-width-percent:0;mso-height-percent:0;mso-width-relative:margin;mso-height-relative:margin;v-text-anchor:middle" o:gfxdata="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" adj="14706" fillcolor="#00b0f0" stroked="f" strokeweight="1pt">
+              <v:shape w14:anchorId="40531E99" id="Arrow: Pentagon 63" o:spid="_x0000_s1061" type="#_x0000_t15" style="position:absolute;left:0;text-align:left;margin-left:48.35pt;margin-top:152.9pt;width:28.2pt;height:18pt;z-index:251734016;visibility:visible;mso-wrap-style:square;mso-width-percent:0;mso-height-percent:0;mso-wrap-distance-left:9pt;mso-wrap-distance-top:0;mso-wrap-distance-right:9pt;mso-wrap-distance-bottom:0;mso-position-horizontal:absolute;mso-position-horizontal-relative:text;mso-position-vertical:absolute;mso-position-vertical-relative:text;mso-width-percent:0;mso-height-percent:0;mso-width-relative:margin;mso-height-relative:margin;v-text-anchor:middle" o:gfxdata="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" adj="14706" fillcolor="#00b0f0" stroked="f" strokeweight="1pt">
                 <v:textbox>
                   <w:txbxContent>
                     <w:p>
@@ -8518,7 +8748,7 @@
           </mc:Choice>
           <mc:Fallback>
             <w:pict>
-              <v:shape w14:anchorId="76BCAF28" id="Arrow: Pentagon 61" o:spid="_x0000_s1061" type="#_x0000_t15" style="position:absolute;left:0;text-align:left;margin-left:48.2pt;margin-top:74.95pt;width:28.2pt;height:18pt;z-index:251729920;visibility:visible;mso-wrap-style:square;mso-width-percent:0;mso-height-percent:0;mso-wrap-distance-left:9pt;mso-wrap-distance-top:0;mso-wrap-distance-right:9pt;mso-wrap-distance-bottom:0;mso-position-horizontal:absolute;mso-position-horizontal-relative:text;mso-position-vertical:absolute;mso-position-vertical-relative:text;mso-width-percent:0;mso-height-percent:0;mso-width-relative:margin;mso-height-relative:margin;v-text-anchor:middle" o:gfxdata="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" adj="14706" fillcolor="#00b0f0" stroked="f" strokeweight="1pt">
+              <v:shape w14:anchorId="76BCAF28" id="Arrow: Pentagon 61" o:spid="_x0000_s1062" type="#_x0000_t15" style="position:absolute;left:0;text-align:left;margin-left:48.2pt;margin-top:74.95pt;width:28.2pt;height:18pt;z-index:251729920;visibility:visible;mso-wrap-style:square;mso-width-percent:0;mso-height-percent:0;mso-wrap-distance-left:9pt;mso-wrap-distance-top:0;mso-wrap-distance-right:9pt;mso-wrap-distance-bottom:0;mso-position-horizontal:absolute;mso-position-horizontal-relative:text;mso-position-vertical:absolute;mso-position-vertical-relative:text;mso-width-percent:0;mso-height-percent:0;mso-width-relative:margin;mso-height-relative:margin;v-text-anchor:middle" o:gfxdata="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" adj="14706" fillcolor="#00b0f0" stroked="f" strokeweight="1pt">
                 <v:textbox>
                   <w:txbxContent>
                     <w:p>
@@ -8653,7 +8883,7 @@
           </mc:Choice>
           <mc:Fallback>
             <w:pict>
-              <v:shape w14:anchorId="5EBC7A46" id="Arrow: Pentagon 62" o:spid="_x0000_s1062" type="#_x0000_t15" style="position:absolute;left:0;text-align:left;margin-left:51.4pt;margin-top:113.35pt;width:28.2pt;height:18pt;z-index:251731968;visibility:visible;mso-wrap-style:square;mso-width-percent:0;mso-height-percent:0;mso-wrap-distance-left:9pt;mso-wrap-distance-top:0;mso-wrap-distance-right:9pt;mso-wrap-distance-bottom:0;mso-position-horizontal:absolute;mso-position-horizontal-relative:text;mso-position-vertical:absolute;mso-position-vertical-relative:text;mso-width-percent:0;mso-height-percent:0;mso-width-relative:margin;mso-height-relative:margin;v-text-anchor:middle" o:gfxdata="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" adj="14706" fillcolor="#00b0f0" stroked="f" strokeweight="1pt">
+              <v:shape w14:anchorId="5EBC7A46" id="Arrow: Pentagon 62" o:spid="_x0000_s1063" type="#_x0000_t15" style="position:absolute;left:0;text-align:left;margin-left:51.4pt;margin-top:113.35pt;width:28.2pt;height:18pt;z-index:251731968;visibility:visible;mso-wrap-style:square;mso-width-percent:0;mso-height-percent:0;mso-wrap-distance-left:9pt;mso-wrap-distance-top:0;mso-wrap-distance-right:9pt;mso-wrap-distance-bottom:0;mso-position-horizontal:absolute;mso-position-horizontal-relative:text;mso-position-vertical:absolute;mso-position-vertical-relative:text;mso-width-percent:0;mso-height-percent:0;mso-width-relative:margin;mso-height-relative:margin;v-text-anchor:middle" o:gfxdata="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" adj="14706" fillcolor="#00b0f0" stroked="f" strokeweight="1pt">
                 <v:textbox>
                   <w:txbxContent>
                     <w:p>
@@ -8688,6 +8918,7 @@
           <w:rFonts w:ascii="Arial" w:hAnsi="Arial" w:cs="Arial"/>
           <w:b/>
           <w:bCs/>
+          <w:noProof/>
           <w:color w:val="222222"/>
           <w:sz w:val="21"/>
           <w:szCs w:val="21"/>
@@ -8750,8 +8981,20 @@
           <w:szCs w:val="21"/>
           <w:shd w:val="clear" w:color="auto" w:fill="FFFFFF"/>
         </w:rPr>
-        <w:t>[1] Select the most recent N number of views for the plot</w:t>
-      </w:r>
+        <w:t xml:space="preserve">[1] Select the most recent N number of views for the </w:t>
+      </w:r>
+      <w:proofErr w:type="gramStart"/>
+      <w:r>
+        <w:rPr>
+          <w:rFonts w:ascii="Arial" w:hAnsi="Arial" w:cs="Arial"/>
+          <w:color w:val="222222"/>
+          <w:sz w:val="21"/>
+          <w:szCs w:val="21"/>
+          <w:shd w:val="clear" w:color="auto" w:fill="FFFFFF"/>
+        </w:rPr>
+        <w:t>plot</w:t>
+      </w:r>
+      <w:proofErr w:type="gramEnd"/>
     </w:p>
     <w:p>
       <w:pPr>
@@ -8773,47 +9016,7 @@
           <w:szCs w:val="21"/>
           <w:shd w:val="clear" w:color="auto" w:fill="FFFFFF"/>
         </w:rPr>
-        <w:t>[</w:t>
-      </w:r>
-      <w:r>
-        <w:rPr>
-          <w:rFonts w:ascii="Arial" w:hAnsi="Arial" w:cs="Arial"/>
-          <w:color w:val="222222"/>
-          <w:sz w:val="21"/>
-          <w:szCs w:val="21"/>
-          <w:shd w:val="clear" w:color="auto" w:fill="FFFFFF"/>
-        </w:rPr>
-        <w:t>2</w:t>
-      </w:r>
-      <w:r>
-        <w:rPr>
-          <w:rFonts w:ascii="Arial" w:hAnsi="Arial" w:cs="Arial"/>
-          <w:color w:val="222222"/>
-          <w:sz w:val="21"/>
-          <w:szCs w:val="21"/>
-          <w:shd w:val="clear" w:color="auto" w:fill="FFFFFF"/>
-        </w:rPr>
-        <w:t xml:space="preserve">] The first chart shows the mean, upper and lower limits for the </w:t>
-      </w:r>
-      <w:r>
-        <w:rPr>
-          <w:rFonts w:ascii="Arial" w:hAnsi="Arial" w:cs="Arial"/>
-          <w:color w:val="222222"/>
-          <w:sz w:val="21"/>
-          <w:szCs w:val="21"/>
-          <w:shd w:val="clear" w:color="auto" w:fill="FFFFFF"/>
-        </w:rPr>
-        <w:t>Individual I-chart</w:t>
-      </w:r>
-      <w:r>
-        <w:rPr>
-          <w:rFonts w:ascii="Arial" w:hAnsi="Arial" w:cs="Arial"/>
-          <w:color w:val="222222"/>
-          <w:sz w:val="21"/>
-          <w:szCs w:val="21"/>
-          <w:shd w:val="clear" w:color="auto" w:fill="FFFFFF"/>
-        </w:rPr>
-        <w:t xml:space="preserve">. This chart is interactive, and users can hover over the plotted points to view tooltips. </w:t>
+        <w:t xml:space="preserve">[2] The first chart shows the mean, upper and lower limits for the Individual I-chart. This chart is interactive, and users can hover over the plotted points to view tooltips. </w:t>
       </w:r>
     </w:p>
     <w:p>
@@ -8836,48 +9039,125 @@
           <w:szCs w:val="21"/>
           <w:shd w:val="clear" w:color="auto" w:fill="FFFFFF"/>
         </w:rPr>
-        <w:t>[</w:t>
-      </w:r>
-      <w:r>
-        <w:rPr>
-          <w:rFonts w:ascii="Arial" w:hAnsi="Arial" w:cs="Arial"/>
-          <w:color w:val="222222"/>
-          <w:sz w:val="21"/>
-          <w:szCs w:val="21"/>
-          <w:shd w:val="clear" w:color="auto" w:fill="FFFFFF"/>
-        </w:rPr>
-        <w:t>3</w:t>
-      </w:r>
-      <w:r>
-        <w:rPr>
-          <w:rFonts w:ascii="Arial" w:hAnsi="Arial" w:cs="Arial"/>
-          <w:color w:val="222222"/>
-          <w:sz w:val="21"/>
-          <w:szCs w:val="21"/>
-          <w:shd w:val="clear" w:color="auto" w:fill="FFFFFF"/>
-        </w:rPr>
-        <w:t xml:space="preserve">] The first chart shows the mean, upper and lower limits for the </w:t>
-      </w:r>
-      <w:r>
-        <w:rPr>
-          <w:rFonts w:ascii="Arial" w:hAnsi="Arial" w:cs="Arial"/>
-          <w:color w:val="222222"/>
-          <w:sz w:val="21"/>
-          <w:szCs w:val="21"/>
-          <w:shd w:val="clear" w:color="auto" w:fill="FFFFFF"/>
-        </w:rPr>
-        <w:t>Moving Range MR chart</w:t>
-      </w:r>
-      <w:r>
-        <w:rPr>
-          <w:rFonts w:ascii="Arial" w:hAnsi="Arial" w:cs="Arial"/>
-          <w:color w:val="222222"/>
-          <w:sz w:val="21"/>
-          <w:szCs w:val="21"/>
-          <w:shd w:val="clear" w:color="auto" w:fill="FFFFFF"/>
-        </w:rPr>
-        <w:t xml:space="preserve">. This chart is interactive, and users can hover over the plotted points to view tooltips. </w:t>
-      </w:r>
+        <w:t xml:space="preserve">[3] The first chart shows the mean, upper and lower limits for the Moving Range MR chart. This chart is interactive, and users can hover over the plotted points to view tooltips. </w:t>
+      </w:r>
+    </w:p>
+    <w:p>
+      <w:pPr>
+        <w:spacing w:line="360" w:lineRule="auto"/>
+        <w:jc w:val="both"/>
+        <w:rPr>
+          <w:rFonts w:ascii="Arial" w:hAnsi="Arial" w:cs="Arial"/>
+          <w:color w:val="222222"/>
+          <w:sz w:val="21"/>
+          <w:szCs w:val="21"/>
+          <w:shd w:val="clear" w:color="auto" w:fill="FFFFFF"/>
+        </w:rPr>
+      </w:pPr>
+    </w:p>
+    <w:p>
+      <w:pPr>
+        <w:spacing w:line="360" w:lineRule="auto"/>
+        <w:jc w:val="both"/>
+        <w:rPr>
+          <w:rFonts w:ascii="Arial" w:hAnsi="Arial" w:cs="Arial"/>
+          <w:color w:val="222222"/>
+          <w:sz w:val="21"/>
+          <w:szCs w:val="21"/>
+          <w:shd w:val="clear" w:color="auto" w:fill="FFFFFF"/>
+        </w:rPr>
+      </w:pPr>
+    </w:p>
+    <w:p>
+      <w:pPr>
+        <w:spacing w:line="360" w:lineRule="auto"/>
+        <w:jc w:val="both"/>
+        <w:rPr>
+          <w:rFonts w:ascii="Arial" w:hAnsi="Arial" w:cs="Arial"/>
+          <w:color w:val="222222"/>
+          <w:sz w:val="21"/>
+          <w:szCs w:val="21"/>
+          <w:shd w:val="clear" w:color="auto" w:fill="FFFFFF"/>
+        </w:rPr>
+      </w:pPr>
+    </w:p>
+    <w:p>
+      <w:pPr>
+        <w:spacing w:line="360" w:lineRule="auto"/>
+        <w:jc w:val="both"/>
+        <w:rPr>
+          <w:rFonts w:ascii="Arial" w:hAnsi="Arial" w:cs="Arial"/>
+          <w:color w:val="222222"/>
+          <w:sz w:val="21"/>
+          <w:szCs w:val="21"/>
+          <w:shd w:val="clear" w:color="auto" w:fill="FFFFFF"/>
+        </w:rPr>
+      </w:pPr>
+    </w:p>
+    <w:p>
+      <w:pPr>
+        <w:spacing w:line="360" w:lineRule="auto"/>
+        <w:jc w:val="both"/>
+        <w:rPr>
+          <w:rFonts w:ascii="Arial" w:hAnsi="Arial" w:cs="Arial"/>
+          <w:color w:val="222222"/>
+          <w:sz w:val="21"/>
+          <w:szCs w:val="21"/>
+          <w:shd w:val="clear" w:color="auto" w:fill="FFFFFF"/>
+        </w:rPr>
+      </w:pPr>
+    </w:p>
+    <w:p>
+      <w:pPr>
+        <w:spacing w:line="360" w:lineRule="auto"/>
+        <w:jc w:val="both"/>
+        <w:rPr>
+          <w:rFonts w:ascii="Arial" w:hAnsi="Arial" w:cs="Arial"/>
+          <w:color w:val="222222"/>
+          <w:sz w:val="21"/>
+          <w:szCs w:val="21"/>
+          <w:shd w:val="clear" w:color="auto" w:fill="FFFFFF"/>
+        </w:rPr>
+      </w:pPr>
+    </w:p>
+    <w:p>
+      <w:pPr>
+        <w:spacing w:line="360" w:lineRule="auto"/>
+        <w:jc w:val="both"/>
+        <w:rPr>
+          <w:rFonts w:ascii="Arial" w:hAnsi="Arial" w:cs="Arial"/>
+          <w:color w:val="222222"/>
+          <w:sz w:val="21"/>
+          <w:szCs w:val="21"/>
+          <w:shd w:val="clear" w:color="auto" w:fill="FFFFFF"/>
+        </w:rPr>
+      </w:pPr>
+    </w:p>
+    <w:p>
+      <w:pPr>
+        <w:spacing w:line="360" w:lineRule="auto"/>
+        <w:jc w:val="both"/>
+        <w:rPr>
+          <w:rFonts w:ascii="Arial" w:hAnsi="Arial" w:cs="Arial"/>
+          <w:color w:val="222222"/>
+          <w:sz w:val="21"/>
+          <w:szCs w:val="21"/>
+          <w:shd w:val="clear" w:color="auto" w:fill="FFFFFF"/>
+        </w:rPr>
+      </w:pPr>
+    </w:p>
+    <w:p>
+      <w:pPr>
+        <w:spacing w:line="360" w:lineRule="auto"/>
+        <w:jc w:val="both"/>
+        <w:rPr>
+          <w:rFonts w:ascii="Arial" w:hAnsi="Arial" w:cs="Arial"/>
+          <w:color w:val="222222"/>
+          <w:sz w:val="21"/>
+          <w:szCs w:val="21"/>
+          <w:shd w:val="clear" w:color="auto" w:fill="FFFFFF"/>
+        </w:rPr>
+      </w:pPr>
     </w:p>
     <w:p>
       <w:pPr>
@@ -8908,6 +9188,7 @@
           <w:szCs w:val="21"/>
           <w:shd w:val="clear" w:color="auto" w:fill="FFFFFF"/>
         </w:rPr>
+        <w:lastRenderedPageBreak/>
         <w:t>Count (C), Rate (U), &amp; Proportion (P)</w:t>
       </w:r>
     </w:p>
@@ -9083,7 +9364,7 @@
           </mc:Choice>
           <mc:Fallback>
             <w:pict>
-              <v:shape w14:anchorId="7BB56C8A" id="Arrow: Pentagon 67" o:spid="_x0000_s1063" type="#_x0000_t15" style="position:absolute;left:0;text-align:left;margin-left:44.15pt;margin-top:207.9pt;width:28.2pt;height:18pt;z-index:251742208;visibility:visible;mso-wrap-style:square;mso-width-percent:0;mso-height-percent:0;mso-wrap-distance-left:9pt;mso-wrap-distance-top:0;mso-wrap-distance-right:9pt;mso-wrap-distance-bottom:0;mso-position-horizontal:absolute;mso-position-horizontal-relative:text;mso-position-vertical:absolute;mso-position-vertical-relative:text;mso-width-percent:0;mso-height-percent:0;mso-width-relative:margin;mso-height-relative:margin;v-text-anchor:middle" o:gfxdata="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" adj="14706" fillcolor="#00b0f0" stroked="f" strokeweight="1pt">
+              <v:shape w14:anchorId="7BB56C8A" id="Arrow: Pentagon 67" o:spid="_x0000_s1064" type="#_x0000_t15" style="position:absolute;left:0;text-align:left;margin-left:44.15pt;margin-top:207.9pt;width:28.2pt;height:18pt;z-index:251742208;visibility:visible;mso-wrap-style:square;mso-width-percent:0;mso-height-percent:0;mso-wrap-distance-left:9pt;mso-wrap-distance-top:0;mso-wrap-distance-right:9pt;mso-wrap-distance-bottom:0;mso-position-horizontal:absolute;mso-position-horizontal-relative:text;mso-position-vertical:absolute;mso-position-vertical-relative:text;mso-width-percent:0;mso-height-percent:0;mso-width-relative:margin;mso-height-relative:margin;v-text-anchor:middle" o:gfxdata="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" adj="14706" fillcolor="#00b0f0" stroked="f" strokeweight="1pt">
                 <v:textbox>
                   <w:txbxContent>
                     <w:p>
@@ -9218,7 +9499,7 @@
           </mc:Choice>
           <mc:Fallback>
             <w:pict>
-              <v:shape w14:anchorId="77FF9345" id="Arrow: Pentagon 66" o:spid="_x0000_s1064" type="#_x0000_t15" style="position:absolute;left:0;text-align:left;margin-left:45.3pt;margin-top:138.35pt;width:28.2pt;height:18pt;z-index:251740160;visibility:visible;mso-wrap-style:square;mso-width-percent:0;mso-height-percent:0;mso-wrap-distance-left:9pt;mso-wrap-distance-top:0;mso-wrap-distance-right:9pt;mso-wrap-distance-bottom:0;mso-position-horizontal:absolute;mso-position-horizontal-relative:text;mso-position-vertical:absolute;mso-position-vertical-relative:text;mso-width-percent:0;mso-height-percent:0;mso-width-relative:margin;mso-height-relative:margin;v-text-anchor:middle" o:gfxdata="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" adj="14706" fillcolor="#00b0f0" stroked="f" strokeweight="1pt">
+              <v:shape w14:anchorId="77FF9345" id="Arrow: Pentagon 66" o:spid="_x0000_s1065" type="#_x0000_t15" style="position:absolute;left:0;text-align:left;margin-left:45.3pt;margin-top:138.35pt;width:28.2pt;height:18pt;z-index:251740160;visibility:visible;mso-wrap-style:square;mso-width-percent:0;mso-height-percent:0;mso-wrap-distance-left:9pt;mso-wrap-distance-top:0;mso-wrap-distance-right:9pt;mso-wrap-distance-bottom:0;mso-position-horizontal:absolute;mso-position-horizontal-relative:text;mso-position-vertical:absolute;mso-position-vertical-relative:text;mso-width-percent:0;mso-height-percent:0;mso-width-relative:margin;mso-height-relative:margin;v-text-anchor:middle" o:gfxdata="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" adj="14706" fillcolor="#00b0f0" stroked="f" strokeweight="1pt">
                 <v:textbox>
                   <w:txbxContent>
                     <w:p>
@@ -9353,7 +9634,7 @@
           </mc:Choice>
           <mc:Fallback>
             <w:pict>
-              <v:shape w14:anchorId="2AB110AB" id="Arrow: Pentagon 65" o:spid="_x0000_s1065" type="#_x0000_t15" style="position:absolute;left:0;text-align:left;margin-left:44.55pt;margin-top:102.6pt;width:28.2pt;height:18pt;z-index:251738112;visibility:visible;mso-wrap-style:square;mso-width-percent:0;mso-height-percent:0;mso-wrap-distance-left:9pt;mso-wrap-distance-top:0;mso-wrap-distance-right:9pt;mso-wrap-distance-bottom:0;mso-position-horizontal:absolute;mso-position-horizontal-relative:text;mso-position-vertical:absolute;mso-position-vertical-relative:text;mso-width-percent:0;mso-height-percent:0;mso-width-relative:margin;mso-height-relative:margin;v-text-anchor:middle" o:gfxdata="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" adj="14706" fillcolor="#00b0f0" stroked="f" strokeweight="1pt">
+              <v:shape w14:anchorId="2AB110AB" id="Arrow: Pentagon 65" o:spid="_x0000_s1066" type="#_x0000_t15" style="position:absolute;left:0;text-align:left;margin-left:44.55pt;margin-top:102.6pt;width:28.2pt;height:18pt;z-index:251738112;visibility:visible;mso-wrap-style:square;mso-width-percent:0;mso-height-percent:0;mso-wrap-distance-left:9pt;mso-wrap-distance-top:0;mso-wrap-distance-right:9pt;mso-wrap-distance-bottom:0;mso-position-horizontal:absolute;mso-position-horizontal-relative:text;mso-position-vertical:absolute;mso-position-vertical-relative:text;mso-width-percent:0;mso-height-percent:0;mso-width-relative:margin;mso-height-relative:margin;v-text-anchor:middle" o:gfxdata="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" adj="14706" fillcolor="#00b0f0" stroked="f" strokeweight="1pt">
                 <v:textbox>
                   <w:txbxContent>
                     <w:p>
@@ -9488,7 +9769,7 @@
           </mc:Choice>
           <mc:Fallback>
             <w:pict>
-              <v:shape w14:anchorId="14BA1416" id="Arrow: Pentagon 64" o:spid="_x0000_s1066" type="#_x0000_t15" style="position:absolute;left:0;text-align:left;margin-left:43.85pt;margin-top:63.1pt;width:28.2pt;height:18pt;z-index:251736064;visibility:visible;mso-wrap-style:square;mso-width-percent:0;mso-height-percent:0;mso-wrap-distance-left:9pt;mso-wrap-distance-top:0;mso-wrap-distance-right:9pt;mso-wrap-distance-bottom:0;mso-position-horizontal:absolute;mso-position-horizontal-relative:text;mso-position-vertical:absolute;mso-position-vertical-relative:text;mso-width-percent:0;mso-height-percent:0;mso-width-relative:margin;mso-height-relative:margin;v-text-anchor:middle" o:gfxdata="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" adj="14706" fillcolor="#00b0f0" stroked="f" strokeweight="1pt">
+              <v:shape w14:anchorId="14BA1416" id="Arrow: Pentagon 64" o:spid="_x0000_s1067" type="#_x0000_t15" style="position:absolute;left:0;text-align:left;margin-left:43.85pt;margin-top:63.1pt;width:28.2pt;height:18pt;z-index:251736064;visibility:visible;mso-wrap-style:square;mso-width-percent:0;mso-height-percent:0;mso-wrap-distance-left:9pt;mso-wrap-distance-top:0;mso-wrap-distance-right:9pt;mso-wrap-distance-bottom:0;mso-position-horizontal:absolute;mso-position-horizontal-relative:text;mso-position-vertical:absolute;mso-position-vertical-relative:text;mso-width-percent:0;mso-height-percent:0;mso-width-relative:margin;mso-height-relative:margin;v-text-anchor:middle" o:gfxdata="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" adj="14706" fillcolor="#00b0f0" stroked="f" strokeweight="1pt">
                 <v:textbox>
                   <w:txbxContent>
                     <w:p>
@@ -9523,6 +9804,7 @@
           <w:rFonts w:ascii="Arial" w:hAnsi="Arial" w:cs="Arial"/>
           <w:b/>
           <w:bCs/>
+          <w:noProof/>
           <w:color w:val="222222"/>
           <w:sz w:val="21"/>
           <w:szCs w:val="21"/>
@@ -9583,7 +9865,6 @@
           <w:szCs w:val="21"/>
           <w:shd w:val="clear" w:color="auto" w:fill="FFFFFF"/>
         </w:rPr>
-        <w:lastRenderedPageBreak/>
         <w:t xml:space="preserve">[1] </w:t>
       </w:r>
       <w:r>
@@ -9623,17 +9904,7 @@
           <w:szCs w:val="21"/>
           <w:shd w:val="clear" w:color="auto" w:fill="FFFFFF"/>
         </w:rPr>
-        <w:t xml:space="preserve"> </w:t>
-      </w:r>
-      <w:r>
-        <w:rPr>
-          <w:rFonts w:ascii="Arial" w:hAnsi="Arial" w:cs="Arial"/>
-          <w:color w:val="222222"/>
-          <w:sz w:val="21"/>
-          <w:szCs w:val="21"/>
-          <w:shd w:val="clear" w:color="auto" w:fill="FFFFFF"/>
-        </w:rPr>
-        <w:t>This chart is interactive, and users can hover over the plotted points to view tooltips.</w:t>
+        <w:t xml:space="preserve"> This chart is interactive, and users can hover over the plotted points to view tooltips.</w:t>
       </w:r>
     </w:p>
     <w:p>
@@ -9664,15 +9935,7 @@
           <w:sz w:val="21"/>
           <w:szCs w:val="21"/>
         </w:rPr>
-        <w:t xml:space="preserve"> </w:t>
-      </w:r>
-      <w:r>
-        <w:rPr>
-          <w:rFonts w:ascii="Arial" w:hAnsi="Arial" w:cs="Arial"/>
-          <w:sz w:val="21"/>
-          <w:szCs w:val="21"/>
-        </w:rPr>
-        <w:t xml:space="preserve">The </w:t>
+        <w:t xml:space="preserve"> The </w:t>
       </w:r>
       <w:r>
         <w:rPr>
@@ -9737,27 +10000,7 @@
           <w:szCs w:val="21"/>
           <w:shd w:val="clear" w:color="auto" w:fill="FFFFFF"/>
         </w:rPr>
-        <w:t>[</w:t>
-      </w:r>
-      <w:r>
-        <w:rPr>
-          <w:rFonts w:ascii="Arial" w:hAnsi="Arial" w:cs="Arial"/>
-          <w:color w:val="222222"/>
-          <w:sz w:val="21"/>
-          <w:szCs w:val="21"/>
-          <w:shd w:val="clear" w:color="auto" w:fill="FFFFFF"/>
-        </w:rPr>
-        <w:t>4</w:t>
-      </w:r>
-      <w:r>
-        <w:rPr>
-          <w:rFonts w:ascii="Arial" w:hAnsi="Arial" w:cs="Arial"/>
-          <w:color w:val="222222"/>
-          <w:sz w:val="21"/>
-          <w:szCs w:val="21"/>
-          <w:shd w:val="clear" w:color="auto" w:fill="FFFFFF"/>
-        </w:rPr>
-        <w:t>]</w:t>
+        <w:t>[4]</w:t>
       </w:r>
       <w:r>
         <w:rPr>
@@ -9809,6 +10052,69 @@
         </w:rPr>
         <w:t xml:space="preserve"> This chart is interactive, and users can hover over the plotted points to view tooltips.</w:t>
       </w:r>
+    </w:p>
+    <w:p>
+      <w:pPr>
+        <w:spacing w:line="360" w:lineRule="auto"/>
+        <w:jc w:val="both"/>
+        <w:rPr>
+          <w:rFonts w:ascii="Arial" w:hAnsi="Arial" w:cs="Arial"/>
+        </w:rPr>
+      </w:pPr>
+    </w:p>
+    <w:p>
+      <w:pPr>
+        <w:spacing w:line="360" w:lineRule="auto"/>
+        <w:jc w:val="both"/>
+        <w:rPr>
+          <w:rFonts w:ascii="Arial" w:hAnsi="Arial" w:cs="Arial"/>
+        </w:rPr>
+      </w:pPr>
+    </w:p>
+    <w:p>
+      <w:pPr>
+        <w:spacing w:line="360" w:lineRule="auto"/>
+        <w:jc w:val="both"/>
+        <w:rPr>
+          <w:rFonts w:ascii="Arial" w:hAnsi="Arial" w:cs="Arial"/>
+        </w:rPr>
+      </w:pPr>
+    </w:p>
+    <w:p>
+      <w:pPr>
+        <w:spacing w:line="360" w:lineRule="auto"/>
+        <w:jc w:val="both"/>
+        <w:rPr>
+          <w:rFonts w:ascii="Arial" w:hAnsi="Arial" w:cs="Arial"/>
+        </w:rPr>
+      </w:pPr>
+    </w:p>
+    <w:p>
+      <w:pPr>
+        <w:spacing w:line="360" w:lineRule="auto"/>
+        <w:jc w:val="both"/>
+        <w:rPr>
+          <w:rFonts w:ascii="Arial" w:hAnsi="Arial" w:cs="Arial"/>
+        </w:rPr>
+      </w:pPr>
+    </w:p>
+    <w:p>
+      <w:pPr>
+        <w:spacing w:line="360" w:lineRule="auto"/>
+        <w:jc w:val="both"/>
+        <w:rPr>
+          <w:rFonts w:ascii="Arial" w:hAnsi="Arial" w:cs="Arial"/>
+        </w:rPr>
+      </w:pPr>
+    </w:p>
+    <w:p>
+      <w:pPr>
+        <w:spacing w:line="360" w:lineRule="auto"/>
+        <w:jc w:val="both"/>
+        <w:rPr>
+          <w:rFonts w:ascii="Arial" w:hAnsi="Arial" w:cs="Arial"/>
+        </w:rPr>
+      </w:pPr>
     </w:p>
     <w:p>
       <w:pPr>
@@ -9848,6 +10154,7 @@
           <w:szCs w:val="21"/>
           <w:shd w:val="clear" w:color="auto" w:fill="FFFFFF"/>
         </w:rPr>
+        <w:lastRenderedPageBreak/>
         <w:t>Facets</w:t>
       </w:r>
     </w:p>
@@ -9911,7 +10218,29 @@
           <w:szCs w:val="21"/>
           <w:shd w:val="clear" w:color="auto" w:fill="FFFFFF"/>
         </w:rPr>
-        <w:t xml:space="preserve">control charts that have been faceted by a variable </w:t>
+        <w:t xml:space="preserve">control charts that have been faceted by a </w:t>
+      </w:r>
+      <w:proofErr w:type="gramStart"/>
+      <w:r>
+        <w:rPr>
+          <w:rFonts w:ascii="Arial" w:hAnsi="Arial" w:cs="Arial"/>
+          <w:color w:val="222222"/>
+          <w:sz w:val="21"/>
+          <w:szCs w:val="21"/>
+          <w:shd w:val="clear" w:color="auto" w:fill="FFFFFF"/>
+        </w:rPr>
+        <w:t>variable</w:t>
+      </w:r>
+      <w:proofErr w:type="gramEnd"/>
+      <w:r>
+        <w:rPr>
+          <w:rFonts w:ascii="Arial" w:hAnsi="Arial" w:cs="Arial"/>
+          <w:color w:val="222222"/>
+          <w:sz w:val="21"/>
+          <w:szCs w:val="21"/>
+          <w:shd w:val="clear" w:color="auto" w:fill="FFFFFF"/>
+        </w:rPr>
+        <w:t xml:space="preserve"> </w:t>
       </w:r>
     </w:p>
     <w:p>
@@ -10032,7 +10361,7 @@
           </mc:Choice>
           <mc:Fallback>
             <w:pict>
-              <v:shape w14:anchorId="05ED0BDB" id="Arrow: Pentagon 70" o:spid="_x0000_s1067" type="#_x0000_t15" style="position:absolute;left:0;text-align:left;margin-left:430.9pt;margin-top:36.5pt;width:28.2pt;height:18pt;flip:x;z-index:251748352;visibility:visible;mso-wrap-style:square;mso-width-percent:0;mso-height-percent:0;mso-wrap-distance-left:9pt;mso-wrap-distance-top:0;mso-wrap-distance-right:9pt;mso-wrap-distance-bottom:0;mso-position-horizontal:absolute;mso-position-horizontal-relative:text;mso-position-vertical:absolute;mso-position-vertical-relative:text;mso-width-percent:0;mso-height-percent:0;mso-width-relative:margin;mso-height-relative:margin;v-text-anchor:middle" o:gfxdata="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" adj="14706" fillcolor="#00b0f0" stroked="f" strokeweight="1pt">
+              <v:shape w14:anchorId="05ED0BDB" id="Arrow: Pentagon 70" o:spid="_x0000_s1068" type="#_x0000_t15" style="position:absolute;left:0;text-align:left;margin-left:430.9pt;margin-top:36.5pt;width:28.2pt;height:18pt;flip:x;z-index:251748352;visibility:visible;mso-wrap-style:square;mso-width-percent:0;mso-height-percent:0;mso-wrap-distance-left:9pt;mso-wrap-distance-top:0;mso-wrap-distance-right:9pt;mso-wrap-distance-bottom:0;mso-position-horizontal:absolute;mso-position-horizontal-relative:text;mso-position-vertical:absolute;mso-position-vertical-relative:text;mso-width-percent:0;mso-height-percent:0;mso-width-relative:margin;mso-height-relative:margin;v-text-anchor:middle" o:gfxdata="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" adj="14706" fillcolor="#00b0f0" stroked="f" strokeweight="1pt">
                 <v:textbox>
                   <w:txbxContent>
                     <w:p>
@@ -10165,7 +10494,7 @@
           </mc:Choice>
           <mc:Fallback>
             <w:pict>
-              <v:shape w14:anchorId="6781008F" id="Arrow: Pentagon 69" o:spid="_x0000_s1068" type="#_x0000_t15" style="position:absolute;left:0;text-align:left;margin-left:45.15pt;margin-top:72.7pt;width:28.2pt;height:18pt;z-index:251746304;visibility:visible;mso-wrap-style:square;mso-width-percent:0;mso-height-percent:0;mso-wrap-distance-left:9pt;mso-wrap-distance-top:0;mso-wrap-distance-right:9pt;mso-wrap-distance-bottom:0;mso-position-horizontal:absolute;mso-position-horizontal-relative:text;mso-position-vertical:absolute;mso-position-vertical-relative:text;mso-width-percent:0;mso-height-percent:0;mso-width-relative:margin;mso-height-relative:margin;v-text-anchor:middle" o:gfxdata="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" adj="14706" fillcolor="#00b0f0" stroked="f" strokeweight="1pt">
+              <v:shape w14:anchorId="6781008F" id="Arrow: Pentagon 69" o:spid="_x0000_s1069" type="#_x0000_t15" style="position:absolute;left:0;text-align:left;margin-left:45.15pt;margin-top:72.7pt;width:28.2pt;height:18pt;z-index:251746304;visibility:visible;mso-wrap-style:square;mso-width-percent:0;mso-height-percent:0;mso-wrap-distance-left:9pt;mso-wrap-distance-top:0;mso-wrap-distance-right:9pt;mso-wrap-distance-bottom:0;mso-position-horizontal:absolute;mso-position-horizontal-relative:text;mso-position-vertical:absolute;mso-position-vertical-relative:text;mso-width-percent:0;mso-height-percent:0;mso-width-relative:margin;mso-height-relative:margin;v-text-anchor:middle" o:gfxdata="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" adj="14706" fillcolor="#00b0f0" stroked="f" strokeweight="1pt">
                 <v:textbox>
                   <w:txbxContent>
                     <w:p>
@@ -10299,7 +10628,7 @@
           </mc:Choice>
           <mc:Fallback>
             <w:pict>
-              <v:shape w14:anchorId="446F7F98" id="Arrow: Pentagon 68" o:spid="_x0000_s1069" type="#_x0000_t15" style="position:absolute;left:0;text-align:left;margin-left:45.1pt;margin-top:46.35pt;width:28.2pt;height:18pt;z-index:251744256;visibility:visible;mso-wrap-style:square;mso-width-percent:0;mso-height-percent:0;mso-wrap-distance-left:9pt;mso-wrap-distance-top:0;mso-wrap-distance-right:9pt;mso-wrap-distance-bottom:0;mso-position-horizontal:absolute;mso-position-horizontal-relative:text;mso-position-vertical:absolute;mso-position-vertical-relative:text;mso-width-percent:0;mso-height-percent:0;mso-width-relative:margin;mso-height-relative:margin;v-text-anchor:middle" o:gfxdata="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" adj="14706" fillcolor="#00b0f0" stroked="f" strokeweight="1pt">
+              <v:shape w14:anchorId="446F7F98" id="Arrow: Pentagon 68" o:spid="_x0000_s1070" type="#_x0000_t15" style="position:absolute;left:0;text-align:left;margin-left:45.1pt;margin-top:46.35pt;width:28.2pt;height:18pt;z-index:251744256;visibility:visible;mso-wrap-style:square;mso-width-percent:0;mso-height-percent:0;mso-wrap-distance-left:9pt;mso-wrap-distance-top:0;mso-wrap-distance-right:9pt;mso-wrap-distance-bottom:0;mso-position-horizontal:absolute;mso-position-horizontal-relative:text;mso-position-vertical:absolute;mso-position-vertical-relative:text;mso-width-percent:0;mso-height-percent:0;mso-width-relative:margin;mso-height-relative:margin;v-text-anchor:middle" o:gfxdata="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" adj="14706" fillcolor="#00b0f0" stroked="f" strokeweight="1pt">
                 <v:textbox>
                   <w:txbxContent>
                     <w:p>
@@ -10331,6 +10660,7 @@
       </w:r>
       <w:r>
         <w:rPr>
+          <w:noProof/>
           <w:shd w:val="clear" w:color="auto" w:fill="FFFFFF"/>
         </w:rPr>
         <w:drawing>
@@ -10390,27 +10720,7 @@
           <w:szCs w:val="21"/>
           <w:shd w:val="clear" w:color="auto" w:fill="FFFFFF"/>
         </w:rPr>
-        <w:t>[</w:t>
-      </w:r>
-      <w:r>
-        <w:rPr>
-          <w:rFonts w:ascii="Arial" w:hAnsi="Arial" w:cs="Arial"/>
-          <w:color w:val="222222"/>
-          <w:sz w:val="21"/>
-          <w:szCs w:val="21"/>
-          <w:shd w:val="clear" w:color="auto" w:fill="FFFFFF"/>
-        </w:rPr>
-        <w:t>1</w:t>
-      </w:r>
-      <w:r>
-        <w:rPr>
-          <w:rFonts w:ascii="Arial" w:hAnsi="Arial" w:cs="Arial"/>
-          <w:color w:val="222222"/>
-          <w:sz w:val="21"/>
-          <w:szCs w:val="21"/>
-          <w:shd w:val="clear" w:color="auto" w:fill="FFFFFF"/>
-        </w:rPr>
-        <w:t>]</w:t>
+        <w:t>[1]</w:t>
       </w:r>
       <w:r>
         <w:rPr>
@@ -10456,37 +10766,7 @@
           <w:szCs w:val="21"/>
           <w:shd w:val="clear" w:color="auto" w:fill="FFFFFF"/>
         </w:rPr>
-        <w:t xml:space="preserve">The available variables are: Length of container, Shift, Container Type, Empty or Full container, </w:t>
-      </w:r>
-      <w:r>
-        <w:rPr>
-          <w:rFonts w:ascii="Arial" w:hAnsi="Arial" w:cs="Arial"/>
-          <w:color w:val="222222"/>
-          <w:sz w:val="21"/>
-          <w:szCs w:val="21"/>
-          <w:shd w:val="clear" w:color="auto" w:fill="FFFFFF"/>
-        </w:rPr>
-        <w:t xml:space="preserve">Equipment Type, </w:t>
-      </w:r>
-      <w:r>
-        <w:rPr>
-          <w:rFonts w:ascii="Arial" w:hAnsi="Arial" w:cs="Arial"/>
-          <w:color w:val="222222"/>
-          <w:sz w:val="21"/>
-          <w:szCs w:val="21"/>
-          <w:shd w:val="clear" w:color="auto" w:fill="FFFFFF"/>
-        </w:rPr>
-        <w:t xml:space="preserve">Terminal, </w:t>
-      </w:r>
-      <w:r>
-        <w:rPr>
-          <w:rFonts w:ascii="Arial" w:hAnsi="Arial" w:cs="Arial"/>
-          <w:color w:val="222222"/>
-          <w:sz w:val="21"/>
-          <w:szCs w:val="21"/>
-          <w:shd w:val="clear" w:color="auto" w:fill="FFFFFF"/>
-        </w:rPr>
-        <w:t>and Movement Type</w:t>
+        <w:t>The available variables are: Length of container, Shift, Container Type, Empty or Full container, Equipment Type, Terminal, and Movement Type</w:t>
       </w:r>
     </w:p>
     <w:p>

</xml_diff>